<commit_message>
Added traceability matrix section
</commit_message>
<xml_diff>
--- a/Project Documents/Requirements and Specifications/Requirements_and_Specifications_System_Evolution.docx
+++ b/Project Documents/Requirements and Specifications/Requirements_and_Specifications_System_Evolution.docx
@@ -1896,6 +1896,445 @@
     </w:p>
     <w:p>
       <w:pPr>
+        <w:spacing w:after="0" w:line="240" w:lineRule="auto"/>
+      </w:pPr>
+    </w:p>
+    <w:p>
+      <w:pPr>
+        <w:spacing w:after="0" w:line="240" w:lineRule="auto"/>
+      </w:pPr>
+    </w:p>
+    <w:p>
+      <w:pPr>
+        <w:spacing w:after="0" w:line="240" w:lineRule="auto"/>
+      </w:pPr>
+    </w:p>
+    <w:p>
+      <w:pPr>
+        <w:spacing w:after="0" w:line="240" w:lineRule="auto"/>
+      </w:pPr>
+    </w:p>
+    <w:p>
+      <w:pPr>
+        <w:spacing w:after="0" w:line="240" w:lineRule="auto"/>
+      </w:pPr>
+    </w:p>
+    <w:p>
+      <w:pPr>
+        <w:spacing w:after="0" w:line="240" w:lineRule="auto"/>
+      </w:pPr>
+    </w:p>
+    <w:p>
+      <w:pPr>
+        <w:spacing w:after="0" w:line="240" w:lineRule="auto"/>
+      </w:pPr>
+    </w:p>
+    <w:p>
+      <w:pPr>
+        <w:spacing w:after="0" w:line="240" w:lineRule="auto"/>
+      </w:pPr>
+    </w:p>
+    <w:p>
+      <w:pPr>
+        <w:spacing w:after="0" w:line="240" w:lineRule="auto"/>
+      </w:pPr>
+    </w:p>
+    <w:p>
+      <w:pPr>
+        <w:spacing w:after="0" w:line="240" w:lineRule="auto"/>
+      </w:pPr>
+      <w:r>
+        <w:lastRenderedPageBreak/>
+        <w:t>Traceability Matrix</w:t>
+      </w:r>
+    </w:p>
+    <w:p>
+      <w:pPr>
+        <w:spacing w:after="0" w:line="240" w:lineRule="auto"/>
+      </w:pPr>
+      <w:r>
+        <w:t>The table below aligns functional requirements with their corresponding use cases and user stories. This ensures that all requirements are accounted for and directly connected to specific user scenarios.</w:t>
+      </w:r>
+    </w:p>
+    <w:p>
+      <w:pPr>
+        <w:spacing w:after="0" w:line="240" w:lineRule="auto"/>
+      </w:pPr>
+    </w:p>
+    <w:tbl>
+      <w:tblPr>
+        <w:tblStyle w:val="TableGrid"/>
+        <w:tblW w:w="0" w:type="auto"/>
+        <w:tblLook w:val="04A0" w:firstRow="1" w:lastRow="0" w:firstColumn="1" w:lastColumn="0" w:noHBand="0" w:noVBand="1"/>
+      </w:tblPr>
+      <w:tblGrid>
+        <w:gridCol w:w="2337"/>
+        <w:gridCol w:w="2337"/>
+        <w:gridCol w:w="2338"/>
+        <w:gridCol w:w="2338"/>
+      </w:tblGrid>
+      <w:tr>
+        <w:tc>
+          <w:tcPr>
+            <w:tcW w:w="2337" w:type="dxa"/>
+          </w:tcPr>
+          <w:p>
+            <w:r>
+              <w:t>Functional Requirements</w:t>
+            </w:r>
+          </w:p>
+        </w:tc>
+        <w:tc>
+          <w:tcPr>
+            <w:tcW w:w="2337" w:type="dxa"/>
+          </w:tcPr>
+          <w:p>
+            <w:r>
+              <w:t>Use Case</w:t>
+            </w:r>
+          </w:p>
+        </w:tc>
+        <w:tc>
+          <w:tcPr>
+            <w:tcW w:w="2338" w:type="dxa"/>
+          </w:tcPr>
+          <w:p>
+            <w:r>
+              <w:t>User Story</w:t>
+            </w:r>
+          </w:p>
+        </w:tc>
+        <w:tc>
+          <w:tcPr>
+            <w:tcW w:w="2338" w:type="dxa"/>
+          </w:tcPr>
+          <w:p>
+            <w:r>
+              <w:t>Priority</w:t>
+            </w:r>
+          </w:p>
+        </w:tc>
+      </w:tr>
+      <w:tr>
+        <w:tc>
+          <w:tcPr>
+            <w:tcW w:w="2337" w:type="dxa"/>
+          </w:tcPr>
+          <w:p>
+            <w:r>
+              <w:t>FR-1:</w:t>
+            </w:r>
+            <w:r>
+              <w:t xml:space="preserve"> PICA Assessment Results PDF</w:t>
+            </w:r>
+          </w:p>
+        </w:tc>
+        <w:tc>
+          <w:tcPr>
+            <w:tcW w:w="2337" w:type="dxa"/>
+          </w:tcPr>
+          <w:p>
+            <w:r>
+              <w:t>UC-3: Generate and Send PDF Report</w:t>
+            </w:r>
+          </w:p>
+        </w:tc>
+        <w:tc>
+          <w:tcPr>
+            <w:tcW w:w="2338" w:type="dxa"/>
+          </w:tcPr>
+          <w:p>
+            <w:r>
+              <w:t>US1: As a user, I want my PICA results PDF to be automatically sent to my email</w:t>
+            </w:r>
+          </w:p>
+        </w:tc>
+        <w:tc>
+          <w:tcPr>
+            <w:tcW w:w="2338" w:type="dxa"/>
+          </w:tcPr>
+          <w:p>
+            <w:r>
+              <w:t>Level 0</w:t>
+            </w:r>
+          </w:p>
+        </w:tc>
+      </w:tr>
+      <w:tr>
+        <w:tc>
+          <w:tcPr>
+            <w:tcW w:w="2337" w:type="dxa"/>
+          </w:tcPr>
+          <w:p>
+            <w:r>
+              <w:t>FR-2:</w:t>
+            </w:r>
+            <w:r>
+              <w:t xml:space="preserve"> Automatic PDF Sending</w:t>
+            </w:r>
+          </w:p>
+        </w:tc>
+        <w:tc>
+          <w:tcPr>
+            <w:tcW w:w="2337" w:type="dxa"/>
+          </w:tcPr>
+          <w:p>
+            <w:r>
+              <w:t>UC-3: Generate and Send PDF Report</w:t>
+            </w:r>
+          </w:p>
+        </w:tc>
+        <w:tc>
+          <w:tcPr>
+            <w:tcW w:w="2338" w:type="dxa"/>
+          </w:tcPr>
+          <w:p>
+            <w:r>
+              <w:t>US1: As a user, I want my PICA results PDF to be automatically sent to my email</w:t>
+            </w:r>
+          </w:p>
+        </w:tc>
+        <w:tc>
+          <w:tcPr>
+            <w:tcW w:w="2338" w:type="dxa"/>
+          </w:tcPr>
+          <w:p>
+            <w:r>
+              <w:t>Level 0</w:t>
+            </w:r>
+          </w:p>
+        </w:tc>
+      </w:tr>
+      <w:tr>
+        <w:tc>
+          <w:tcPr>
+            <w:tcW w:w="2337" w:type="dxa"/>
+          </w:tcPr>
+          <w:p>
+            <w:r>
+              <w:t>FR-3:</w:t>
+            </w:r>
+            <w:r>
+              <w:t xml:space="preserve"> Data Collection</w:t>
+            </w:r>
+          </w:p>
+        </w:tc>
+        <w:tc>
+          <w:tcPr>
+            <w:tcW w:w="2337" w:type="dxa"/>
+          </w:tcPr>
+          <w:p>
+            <w:r>
+              <w:t>UC-7: Collect User Feedback</w:t>
+            </w:r>
+          </w:p>
+        </w:tc>
+        <w:tc>
+          <w:tcPr>
+            <w:tcW w:w="2338" w:type="dxa"/>
+          </w:tcPr>
+          <w:p>
+            <w:r>
+              <w:t>US6: As an admin, I want to be able to keep user’s data in a database</w:t>
+            </w:r>
+          </w:p>
+        </w:tc>
+        <w:tc>
+          <w:tcPr>
+            <w:tcW w:w="2338" w:type="dxa"/>
+          </w:tcPr>
+          <w:p>
+            <w:r>
+              <w:t>Level 0</w:t>
+            </w:r>
+          </w:p>
+        </w:tc>
+      </w:tr>
+      <w:tr>
+        <w:tc>
+          <w:tcPr>
+            <w:tcW w:w="2337" w:type="dxa"/>
+          </w:tcPr>
+          <w:p>
+            <w:r>
+              <w:t>FR-4:</w:t>
+            </w:r>
+            <w:r>
+              <w:t xml:space="preserve"> PICA Assessments Results in Phone App</w:t>
+            </w:r>
+          </w:p>
+        </w:tc>
+        <w:tc>
+          <w:tcPr>
+            <w:tcW w:w="2337" w:type="dxa"/>
+          </w:tcPr>
+          <w:p>
+            <w:r>
+              <w:t>UC-6: Import Personality Assessment Results</w:t>
+            </w:r>
+          </w:p>
+        </w:tc>
+        <w:tc>
+          <w:tcPr>
+            <w:tcW w:w="2338" w:type="dxa"/>
+          </w:tcPr>
+          <w:p>
+            <w:r>
+              <w:t>US5: As an admin, I want to be able to import a User’s PICA results into the phone app</w:t>
+            </w:r>
+          </w:p>
+        </w:tc>
+        <w:tc>
+          <w:tcPr>
+            <w:tcW w:w="2338" w:type="dxa"/>
+          </w:tcPr>
+          <w:p>
+            <w:r>
+              <w:t>Level 0</w:t>
+            </w:r>
+          </w:p>
+        </w:tc>
+      </w:tr>
+      <w:tr>
+        <w:tc>
+          <w:tcPr>
+            <w:tcW w:w="2337" w:type="dxa"/>
+          </w:tcPr>
+          <w:p>
+            <w:r>
+              <w:t>FR-5:</w:t>
+            </w:r>
+            <w:r>
+              <w:t xml:space="preserve"> PICA-Based Questions</w:t>
+            </w:r>
+          </w:p>
+        </w:tc>
+        <w:tc>
+          <w:tcPr>
+            <w:tcW w:w="2337" w:type="dxa"/>
+          </w:tcPr>
+          <w:p>
+            <w:r>
+              <w:t>UC-4: Log Emotional Event</w:t>
+            </w:r>
+          </w:p>
+        </w:tc>
+        <w:tc>
+          <w:tcPr>
+            <w:tcW w:w="2338" w:type="dxa"/>
+          </w:tcPr>
+          <w:p>
+            <w:r>
+              <w:t>US4: As an admin, I want the PDF results of the PICA to be optimized</w:t>
+            </w:r>
+          </w:p>
+        </w:tc>
+        <w:tc>
+          <w:tcPr>
+            <w:tcW w:w="2338" w:type="dxa"/>
+          </w:tcPr>
+          <w:p>
+            <w:r>
+              <w:t>Level 0</w:t>
+            </w:r>
+          </w:p>
+        </w:tc>
+      </w:tr>
+      <w:tr>
+        <w:tc>
+          <w:tcPr>
+            <w:tcW w:w="2337" w:type="dxa"/>
+          </w:tcPr>
+          <w:p>
+            <w:r>
+              <w:t>FR-6:</w:t>
+            </w:r>
+            <w:r>
+              <w:t xml:space="preserve"> Clustering Algorithm</w:t>
+            </w:r>
+          </w:p>
+        </w:tc>
+        <w:tc>
+          <w:tcPr>
+            <w:tcW w:w="2337" w:type="dxa"/>
+          </w:tcPr>
+          <w:p>
+            <w:r>
+              <w:t>UC-5: View Functionally Equivalent Situations</w:t>
+            </w:r>
+          </w:p>
+        </w:tc>
+        <w:tc>
+          <w:tcPr>
+            <w:tcW w:w="2338" w:type="dxa"/>
+          </w:tcPr>
+          <w:p>
+            <w:r>
+              <w:t>As a user, I want to see functionally equivalent situations</w:t>
+            </w:r>
+          </w:p>
+        </w:tc>
+        <w:tc>
+          <w:tcPr>
+            <w:tcW w:w="2338" w:type="dxa"/>
+          </w:tcPr>
+          <w:p>
+            <w:r>
+              <w:t>Level 2</w:t>
+            </w:r>
+          </w:p>
+        </w:tc>
+      </w:tr>
+      <w:tr>
+        <w:tc>
+          <w:tcPr>
+            <w:tcW w:w="2337" w:type="dxa"/>
+          </w:tcPr>
+          <w:p>
+            <w:r>
+              <w:t>FR-7: Data Collection</w:t>
+            </w:r>
+          </w:p>
+        </w:tc>
+        <w:tc>
+          <w:tcPr>
+            <w:tcW w:w="2337" w:type="dxa"/>
+          </w:tcPr>
+          <w:p>
+            <w:r>
+              <w:t>UC-4: Log Emotional Event</w:t>
+            </w:r>
+          </w:p>
+        </w:tc>
+        <w:tc>
+          <w:tcPr>
+            <w:tcW w:w="2338" w:type="dxa"/>
+          </w:tcPr>
+          <w:p>
+            <w:r>
+              <w:t>US6: As an admin, I want to be able to keep user’s data in a database</w:t>
+            </w:r>
+          </w:p>
+        </w:tc>
+        <w:tc>
+          <w:tcPr>
+            <w:tcW w:w="2338" w:type="dxa"/>
+          </w:tcPr>
+          <w:p>
+            <w:r>
+              <w:t>Level 0</w:t>
+            </w:r>
+          </w:p>
+        </w:tc>
+      </w:tr>
+    </w:tbl>
+    <w:p>
+      <w:pPr>
+        <w:spacing w:after="0" w:line="240" w:lineRule="auto"/>
+      </w:pPr>
+    </w:p>
+    <w:p>
+      <w:pPr>
         <w:pStyle w:val="Heading1"/>
         <w:numPr>
           <w:ilvl w:val="0"/>
@@ -1950,34 +2389,31 @@
         <w:spacing w:after="0" w:line="240" w:lineRule="auto"/>
       </w:pPr>
       <w:r>
-        <w:t xml:space="preserve">For the papers you cite give the authors, the title of the article, the journal name, journal volume number, date of publication and inclusive page numbers. Giving only the URL for the journal is </w:t>
-      </w:r>
+        <w:t>For the papers you cite give the authors, the title of the article, the journal name, journal volume number, date of publication and inclusive page numbers. Giving only the URL for the journal is not appropriate.</w:t>
+      </w:r>
+      <w:r>
+        <w:br/>
+      </w:r>
+    </w:p>
+    <w:p>
+      <w:pPr>
+        <w:spacing w:after="0" w:line="240" w:lineRule="auto"/>
+      </w:pPr>
+      <w:r>
+        <w:t>For the websites, give the title, author (if applicable), date accessed, and the website URL.</w:t>
+      </w:r>
+    </w:p>
+    <w:p>
+      <w:pPr>
+        <w:spacing w:after="0" w:line="240" w:lineRule="auto"/>
+      </w:pPr>
+    </w:p>
+    <w:p>
+      <w:pPr>
+        <w:spacing w:after="0" w:line="240" w:lineRule="auto"/>
+      </w:pPr>
       <w:r>
         <w:lastRenderedPageBreak/>
-        <w:t>not appropriate.</w:t>
-      </w:r>
-      <w:r>
-        <w:br/>
-      </w:r>
-    </w:p>
-    <w:p>
-      <w:pPr>
-        <w:spacing w:after="0" w:line="240" w:lineRule="auto"/>
-      </w:pPr>
-      <w:r>
-        <w:t>For the websites, give the title, author (if applicable), date accessed, and the website URL.</w:t>
-      </w:r>
-    </w:p>
-    <w:p>
-      <w:pPr>
-        <w:spacing w:after="0" w:line="240" w:lineRule="auto"/>
-      </w:pPr>
-    </w:p>
-    <w:p>
-      <w:pPr>
-        <w:spacing w:after="0" w:line="240" w:lineRule="auto"/>
-      </w:pPr>
-      <w:r>
         <w:t xml:space="preserve">Please use either IEEE or Chicago format for your references. Keep in mind that Google Scholar or </w:t>
       </w:r>
       <w:proofErr w:type="spellStart"/>
@@ -2924,6 +3360,25 @@
       <w:szCs w:val="20"/>
     </w:rPr>
   </w:style>
+  <w:style w:type="table" w:styleId="TableGrid">
+    <w:name w:val="Table Grid"/>
+    <w:basedOn w:val="TableNormal"/>
+    <w:uiPriority w:val="39"/>
+    <w:rsid w:val="006E3A11"/>
+    <w:pPr>
+      <w:spacing w:after="0" w:line="240" w:lineRule="auto"/>
+    </w:pPr>
+    <w:tblPr>
+      <w:tblBorders>
+        <w:top w:val="single" w:sz="4" w:space="0" w:color="auto"/>
+        <w:left w:val="single" w:sz="4" w:space="0" w:color="auto"/>
+        <w:bottom w:val="single" w:sz="4" w:space="0" w:color="auto"/>
+        <w:right w:val="single" w:sz="4" w:space="0" w:color="auto"/>
+        <w:insideH w:val="single" w:sz="4" w:space="0" w:color="auto"/>
+        <w:insideV w:val="single" w:sz="4" w:space="0" w:color="auto"/>
+      </w:tblBorders>
+    </w:tblPr>
+  </w:style>
 </w:styles>
 </file>
 

</xml_diff>